<commit_message>
added map inset to gap smy fig
</commit_message>
<xml_diff>
--- a/manuscript/manu-v5-partial.docx
+++ b/manuscript/manu-v5-partial.docx
@@ -9,6 +9,80 @@
           <w:szCs w:val="24"/>
         </w:rPr>
       </w:pPr>
+      <w:bookmarkStart w:id="0" w:name="_GoBack"/>
+      <w:bookmarkEnd w:id="0"/>
+      <w:r>
+        <w:rPr>
+          <w:noProof/>
+          <w:sz w:val="24"/>
+          <w:szCs w:val="24"/>
+        </w:rPr>
+        <w:drawing>
+          <wp:inline distT="0" distB="0" distL="0" distR="0" wp14:anchorId="123D3F95" wp14:editId="4DEA2AE4">
+            <wp:extent cx="5943600" cy="4597400"/>
+            <wp:effectExtent l="0" t="0" r="0" b="0"/>
+            <wp:docPr id="8" name="Picture 8"/>
+            <wp:cNvGraphicFramePr>
+              <a:graphicFrameLocks xmlns:a="http://schemas.openxmlformats.org/drawingml/2006/main" noChangeAspect="1"/>
+            </wp:cNvGraphicFramePr>
+            <a:graphic xmlns:a="http://schemas.openxmlformats.org/drawingml/2006/main">
+              <a:graphicData uri="http://schemas.openxmlformats.org/drawingml/2006/picture">
+                <pic:pic xmlns:pic="http://schemas.openxmlformats.org/drawingml/2006/picture">
+                  <pic:nvPicPr>
+                    <pic:cNvPr id="8" name="fig_gap-smy-map.png"/>
+                    <pic:cNvPicPr/>
+                  </pic:nvPicPr>
+                  <pic:blipFill>
+                    <a:blip r:embed="rId6" cstate="print">
+                      <a:extLst>
+                        <a:ext uri="{28A0092B-C50C-407E-A947-70E740481C1C}">
+                          <a14:useLocalDpi xmlns:a14="http://schemas.microsoft.com/office/drawing/2010/main" val="0"/>
+                        </a:ext>
+                      </a:extLst>
+                    </a:blip>
+                    <a:stretch>
+                      <a:fillRect/>
+                    </a:stretch>
+                  </pic:blipFill>
+                  <pic:spPr>
+                    <a:xfrm>
+                      <a:off x="0" y="0"/>
+                      <a:ext cx="5943600" cy="4597400"/>
+                    </a:xfrm>
+                    <a:prstGeom prst="rect">
+                      <a:avLst/>
+                    </a:prstGeom>
+                  </pic:spPr>
+                </pic:pic>
+              </a:graphicData>
+            </a:graphic>
+          </wp:inline>
+        </w:drawing>
+      </w:r>
+    </w:p>
+    <w:p>
+      <w:pPr>
+        <w:rPr>
+          <w:sz w:val="24"/>
+          <w:szCs w:val="24"/>
+        </w:rPr>
+      </w:pPr>
+    </w:p>
+    <w:p>
+      <w:pPr>
+        <w:rPr>
+          <w:sz w:val="24"/>
+          <w:szCs w:val="24"/>
+        </w:rPr>
+      </w:pPr>
+    </w:p>
+    <w:p>
+      <w:pPr>
+        <w:rPr>
+          <w:sz w:val="24"/>
+          <w:szCs w:val="24"/>
+        </w:rPr>
+      </w:pPr>
     </w:p>
     <w:p>
       <w:pPr>
@@ -18,6 +92,7 @@
         <w:rPr>
           <w:noProof/>
         </w:rPr>
+        <w:lastRenderedPageBreak/>
         <w:drawing>
           <wp:inline distT="0" distB="0" distL="0" distR="0" wp14:anchorId="521BD5DA" wp14:editId="0AD354C5">
             <wp:extent cx="5943600" cy="3302000"/>
@@ -34,7 +109,7 @@
                     <pic:cNvPicPr/>
                   </pic:nvPicPr>
                   <pic:blipFill>
-                    <a:blip r:embed="rId6" cstate="print">
+                    <a:blip r:embed="rId7" cstate="print">
                       <a:extLst>
                         <a:ext uri="{28A0092B-C50C-407E-A947-70E740481C1C}">
                           <a14:useLocalDpi xmlns:a14="http://schemas.microsoft.com/office/drawing/2010/main" val="0"/>
@@ -69,20 +144,20 @@
           <w:szCs w:val="24"/>
         </w:rPr>
       </w:pPr>
-      <w:bookmarkStart w:id="0" w:name="_Ref76632762"/>
-      <w:bookmarkStart w:id="1" w:name="_Ref76632725"/>
-      <w:commentRangeStart w:id="2"/>
+      <w:bookmarkStart w:id="1" w:name="_Ref76632762"/>
+      <w:bookmarkStart w:id="2" w:name="_Ref76632725"/>
+      <w:commentRangeStart w:id="3"/>
       <w:r>
         <w:t xml:space="preserve">Figure </w:t>
       </w:r>
-      <w:commentRangeEnd w:id="2"/>
+      <w:commentRangeEnd w:id="3"/>
       <w:r>
         <w:rPr>
           <w:rStyle w:val="CommentReference"/>
           <w:iCs w:val="0"/>
           <w:color w:val="auto"/>
         </w:rPr>
-        <w:commentReference w:id="2"/>
+        <w:commentReference w:id="3"/>
       </w:r>
       <w:r>
         <w:fldChar w:fldCharType="begin"/>
@@ -105,7 +180,7 @@
         </w:rPr>
         <w:fldChar w:fldCharType="end"/>
       </w:r>
-      <w:bookmarkEnd w:id="0"/>
+      <w:bookmarkEnd w:id="1"/>
       <w:r>
         <w:t xml:space="preserve"> Site IA-3 experimentally observed penalties</w:t>
       </w:r>
@@ -154,15 +229,12 @@
       <w:r>
         <w:t>delayed emergence (dark blue bars)</w:t>
       </w:r>
-      <w:bookmarkEnd w:id="1"/>
+      <w:bookmarkEnd w:id="2"/>
       <w:r>
         <w:t xml:space="preserve"> </w:t>
       </w:r>
     </w:p>
-    <w:p>
-      <w:bookmarkStart w:id="3" w:name="_GoBack"/>
-      <w:bookmarkEnd w:id="3"/>
-    </w:p>
+    <w:p/>
     <w:p/>
     <w:p>
       <w:r>
@@ -304,30 +376,30 @@
     </w:p>
     <w:p>
       <w:r>
+        <w:t xml:space="preserve">Surface residue has well-documented </w:t>
+      </w:r>
+      <w:r>
+        <w:t>e</w:t>
+      </w:r>
+      <w:r>
+        <w:t>ffects on the incidence of foliar diseases in maize (</w:t>
+      </w:r>
+      <w:r>
+        <w:rPr>
+          <w:color w:val="FF0000"/>
+        </w:rPr>
+        <w:t>Robertson2007</w:t>
+      </w:r>
+      <w:r>
+        <w:t>)</w:t>
+      </w:r>
+      <w:r>
+        <w:t xml:space="preserve">. </w:t>
+      </w:r>
+    </w:p>
+    <w:p>
+      <w:r>
         <w:lastRenderedPageBreak/>
-        <w:t xml:space="preserve">Surface residue has well-documented </w:t>
-      </w:r>
-      <w:r>
-        <w:t>e</w:t>
-      </w:r>
-      <w:r>
-        <w:t>ffects on the incidence of foliar diseases in maize (</w:t>
-      </w:r>
-      <w:r>
-        <w:rPr>
-          <w:color w:val="FF0000"/>
-        </w:rPr>
-        <w:t>Robertson2007</w:t>
-      </w:r>
-      <w:r>
-        <w:t>)</w:t>
-      </w:r>
-      <w:r>
-        <w:t xml:space="preserve">. </w:t>
-      </w:r>
-    </w:p>
-    <w:p>
-      <w:r>
         <w:t xml:space="preserve">To our knowledge there are no growth analysis comparisons of maize grown in monoculture compared to in rotation, nor comparisons of yield components of maize grown in the two systems. Therefore, while reduced potential kernel number from lower rates of early season maize growth is feasible, there is limited experimental data to support or refute it as a driver of the penalty. </w:t>
       </w:r>
     </w:p>
@@ -536,7 +608,7 @@
                     <pic:cNvPicPr/>
                   </pic:nvPicPr>
                   <pic:blipFill>
-                    <a:blip r:embed="rId9"/>
+                    <a:blip r:embed="rId10"/>
                     <a:stretch>
                       <a:fillRect/>
                     </a:stretch>
@@ -1259,7 +1331,7 @@
 
 <file path=word/comments.xml><?xml version="1.0" encoding="utf-8"?>
 <w:comments xmlns:wpc="http://schemas.microsoft.com/office/word/2010/wordprocessingCanvas" xmlns:cx="http://schemas.microsoft.com/office/drawing/2014/chartex" xmlns:cx1="http://schemas.microsoft.com/office/drawing/2015/9/8/chartex" xmlns:mc="http://schemas.openxmlformats.org/markup-compatibility/2006" xmlns:o="urn:schemas-microsoft-com:office:office" xmlns:r="http://schemas.openxmlformats.org/officeDocument/2006/relationships" xmlns:m="http://schemas.openxmlformats.org/officeDocument/2006/math" xmlns:v="urn:schemas-microsoft-com:vml" xmlns:wp14="http://schemas.microsoft.com/office/word/2010/wordprocessingDrawing" xmlns:wp="http://schemas.openxmlformats.org/drawingml/2006/wordprocessingDrawing" xmlns:w10="urn:schemas-microsoft-com:office:word" xmlns:w="http://schemas.openxmlformats.org/wordprocessingml/2006/main" xmlns:w14="http://schemas.microsoft.com/office/word/2010/wordml" xmlns:w15="http://schemas.microsoft.com/office/word/2012/wordml" xmlns:w16se="http://schemas.microsoft.com/office/word/2015/wordml/symex" xmlns:wpg="http://schemas.microsoft.com/office/word/2010/wordprocessingGroup" xmlns:wpi="http://schemas.microsoft.com/office/word/2010/wordprocessingInk" xmlns:wne="http://schemas.microsoft.com/office/word/2006/wordml" xmlns:wps="http://schemas.microsoft.com/office/word/2010/wordprocessingShape" mc:Ignorable="w14 w15 w16se wp14">
-  <w:comment w:id="2" w:author="Sotirios Archontoulis" w:date="2021-07-11T15:44:00Z" w:initials="AS[">
+  <w:comment w:id="3" w:author="Sotirios Archontoulis" w:date="2021-07-11T15:44:00Z" w:initials="AS[">
     <w:p>
       <w:pPr>
         <w:pStyle w:val="CommentText"/>
@@ -3269,7 +3341,7 @@
 </file>
 
 <file path=customXml/itemProps1.xml><?xml version="1.0" encoding="utf-8"?>
-<ds:datastoreItem xmlns:ds="http://schemas.openxmlformats.org/officeDocument/2006/customXml" ds:itemID="{AEDEF1B4-E1BD-426B-A177-4E7B79B4BEEA}">
+<ds:datastoreItem xmlns:ds="http://schemas.openxmlformats.org/officeDocument/2006/customXml" ds:itemID="{F05A7A36-C3FC-4A09-88BF-DE69D86ED5AC}">
   <ds:schemaRefs>
     <ds:schemaRef ds:uri="http://schemas.openxmlformats.org/officeDocument/2006/bibliography"/>
   </ds:schemaRefs>

</xml_diff>